<commit_message>
Started gld 1.0.0 - contains working support for JMS send/receive
</commit_message>
<xml_diff>
--- a/doc/Generic Load Driver User Manual.docx
+++ b/doc/Generic Load Driver User Manual.docx
@@ -4208,6 +4208,8 @@
           <w:rFonts w:ascii="Garamond" w:hAnsi="Garamond"/>
         </w:rPr>
       </w:pPr>
+      <w:bookmarkStart w:id="10" w:name="_GoBack"/>
+      <w:bookmarkEnd w:id="10"/>
     </w:p>
     <w:p>
       <w:pPr>
@@ -4216,14 +4218,36 @@
           <w:rFonts w:ascii="Garamond" w:hAnsi="Garamond"/>
         </w:rPr>
       </w:pPr>
-      <w:bookmarkStart w:id="10" w:name="_Toc284160323"/>
+      <w:bookmarkStart w:id="11" w:name="_Toc284160323"/>
       <w:r>
         <w:rPr>
           <w:rFonts w:ascii="Garamond" w:hAnsi="Garamond"/>
         </w:rPr>
         <w:t>Release Procedure</w:t>
       </w:r>
-      <w:bookmarkEnd w:id="10"/>
+      <w:bookmarkEnd w:id="11"/>
+    </w:p>
+    <w:p>
+      <w:pPr>
+        <w:rPr>
+          <w:rFonts w:ascii="Garamond" w:hAnsi="Garamond"/>
+        </w:rPr>
+      </w:pPr>
+    </w:p>
+    <w:p>
+      <w:pPr>
+        <w:rPr>
+          <w:rFonts w:ascii="Garamond" w:hAnsi="Garamond"/>
+          <w:color w:val="FF0000"/>
+        </w:rPr>
+      </w:pPr>
+      <w:r>
+        <w:rPr>
+          <w:rFonts w:ascii="Garamond" w:hAnsi="Garamond"/>
+          <w:color w:val="FF0000"/>
+        </w:rPr>
+        <w:t>Turn Console Logging to INFO</w:t>
+      </w:r>
     </w:p>
     <w:p>
       <w:pPr>
@@ -5275,14 +5299,14 @@
           <w:rFonts w:ascii="Garamond" w:hAnsi="Garamond"/>
         </w:rPr>
       </w:pPr>
-      <w:bookmarkStart w:id="11" w:name="_Toc284160324"/>
+      <w:bookmarkStart w:id="12" w:name="_Toc284160324"/>
       <w:r>
         <w:rPr>
           <w:rFonts w:ascii="Garamond" w:hAnsi="Garamond"/>
         </w:rPr>
         <w:t>TODO</w:t>
       </w:r>
-      <w:bookmarkEnd w:id="11"/>
+      <w:bookmarkEnd w:id="12"/>
     </w:p>
     <w:p>
       <w:pPr>
@@ -5313,28 +5337,58 @@
         <w:rPr>
           <w:rFonts w:ascii="Garamond" w:hAnsi="Garamond"/>
         </w:rPr>
-        <w:t xml:space="preserve">Move the Content’s </w:t>
-      </w:r>
-      <w:proofErr w:type="spellStart"/>
-      <w:r>
-        <w:rPr>
-          <w:rFonts w:ascii="Garamond" w:hAnsi="Garamond"/>
-        </w:rPr>
-        <w:t>StorageStrategy</w:t>
-      </w:r>
-      <w:proofErr w:type="spellEnd"/>
-      <w:r>
-        <w:rPr>
-          <w:rFonts w:ascii="Garamond" w:hAnsi="Garamond"/>
-        </w:rPr>
-        <w:t xml:space="preserve"> to Configuration.</w:t>
-      </w:r>
-      <w:r>
-        <w:rPr>
-          <w:rFonts w:ascii="Garamond" w:hAnsi="Garamond"/>
-        </w:rPr>
-        <w:br/>
-      </w:r>
+        <w:t xml:space="preserve">Implement support for --provider Currently we assume </w:t>
+      </w:r>
+      <w:proofErr w:type="spellStart"/>
+      <w:r>
+        <w:rPr>
+          <w:rFonts w:ascii="Garamond" w:hAnsi="Garamond"/>
+        </w:rPr>
+        <w:t>Infinispan</w:t>
+      </w:r>
+      <w:proofErr w:type="spellEnd"/>
+      <w:r>
+        <w:rPr>
+          <w:rFonts w:ascii="Garamond" w:hAnsi="Garamond"/>
+        </w:rPr>
+        <w:t xml:space="preserve"> for “</w:t>
+      </w:r>
+      <w:proofErr w:type="spellStart"/>
+      <w:r>
+        <w:rPr>
+          <w:rFonts w:ascii="Garamond" w:hAnsi="Garamond"/>
+        </w:rPr>
+        <w:t>keyvalue</w:t>
+      </w:r>
+      <w:proofErr w:type="spellEnd"/>
+      <w:r>
+        <w:rPr>
+          <w:rFonts w:ascii="Garamond" w:hAnsi="Garamond"/>
+        </w:rPr>
+        <w:t xml:space="preserve">” and </w:t>
+      </w:r>
+      <w:proofErr w:type="spellStart"/>
+      <w:r>
+        <w:rPr>
+          <w:rFonts w:ascii="Garamond" w:hAnsi="Garamond"/>
+        </w:rPr>
+        <w:t>ActiveMQ</w:t>
+      </w:r>
+      <w:proofErr w:type="spellEnd"/>
+      <w:r>
+        <w:rPr>
+          <w:rFonts w:ascii="Garamond" w:hAnsi="Garamond"/>
+        </w:rPr>
+        <w:t xml:space="preserve"> for “message”.</w:t>
+      </w:r>
+    </w:p>
+    <w:p>
+      <w:pPr>
+        <w:pStyle w:val="ListParagraph"/>
+        <w:rPr>
+          <w:rFonts w:ascii="Garamond" w:hAnsi="Garamond"/>
+        </w:rPr>
+      </w:pPr>
     </w:p>
     <w:p>
       <w:pPr>
@@ -5351,29 +5405,28 @@
         <w:rPr>
           <w:rFonts w:ascii="Garamond" w:hAnsi="Garamond"/>
         </w:rPr>
-        <w:t xml:space="preserve">Make sure </w:t>
-      </w:r>
-      <w:proofErr w:type="spellStart"/>
-      <w:r>
-        <w:rPr>
-          <w:rFonts w:ascii="Garamond" w:hAnsi="Garamond"/>
-        </w:rPr>
-        <w:t>cld</w:t>
-      </w:r>
-      <w:proofErr w:type="spellEnd"/>
-      <w:r>
-        <w:rPr>
-          <w:rFonts w:ascii="Garamond" w:hAnsi="Garamond"/>
-        </w:rPr>
-        <w:t xml:space="preserve"> load embedded hierarchical fills up the embedded hash with the content of the hierarchical repo (on one and multiple threads).</w:t>
-      </w:r>
-    </w:p>
-    <w:p>
-      <w:pPr>
-        <w:rPr>
-          <w:rFonts w:ascii="Garamond" w:hAnsi="Garamond"/>
-        </w:rPr>
-      </w:pPr>
+        <w:t xml:space="preserve">Move the Content’s </w:t>
+      </w:r>
+      <w:proofErr w:type="spellStart"/>
+      <w:r>
+        <w:rPr>
+          <w:rFonts w:ascii="Garamond" w:hAnsi="Garamond"/>
+        </w:rPr>
+        <w:t>StorageStrategy</w:t>
+      </w:r>
+      <w:proofErr w:type="spellEnd"/>
+      <w:r>
+        <w:rPr>
+          <w:rFonts w:ascii="Garamond" w:hAnsi="Garamond"/>
+        </w:rPr>
+        <w:t xml:space="preserve"> to Configuration.</w:t>
+      </w:r>
+      <w:r>
+        <w:rPr>
+          <w:rFonts w:ascii="Garamond" w:hAnsi="Garamond"/>
+        </w:rPr>
+        <w:br/>
+      </w:r>
     </w:p>
     <w:p>
       <w:pPr>
@@ -5390,6 +5443,45 @@
         <w:rPr>
           <w:rFonts w:ascii="Garamond" w:hAnsi="Garamond"/>
         </w:rPr>
+        <w:t xml:space="preserve">Make sure </w:t>
+      </w:r>
+      <w:proofErr w:type="spellStart"/>
+      <w:r>
+        <w:rPr>
+          <w:rFonts w:ascii="Garamond" w:hAnsi="Garamond"/>
+        </w:rPr>
+        <w:t>cld</w:t>
+      </w:r>
+      <w:proofErr w:type="spellEnd"/>
+      <w:r>
+        <w:rPr>
+          <w:rFonts w:ascii="Garamond" w:hAnsi="Garamond"/>
+        </w:rPr>
+        <w:t xml:space="preserve"> load embedded hierarchical fills up the embedded hash with the content of the hierarchical repo (on one and multiple threads).</w:t>
+      </w:r>
+    </w:p>
+    <w:p>
+      <w:pPr>
+        <w:rPr>
+          <w:rFonts w:ascii="Garamond" w:hAnsi="Garamond"/>
+        </w:rPr>
+      </w:pPr>
+    </w:p>
+    <w:p>
+      <w:pPr>
+        <w:pStyle w:val="ListParagraph"/>
+        <w:numPr>
+          <w:ilvl w:val="0"/>
+          <w:numId w:val="1"/>
+        </w:numPr>
+        <w:rPr>
+          <w:rFonts w:ascii="Garamond" w:hAnsi="Garamond"/>
+        </w:rPr>
+      </w:pPr>
+      <w:r>
+        <w:rPr>
+          <w:rFonts w:ascii="Garamond" w:hAnsi="Garamond"/>
+        </w:rPr>
         <w:t xml:space="preserve">Isolate </w:t>
       </w:r>
       <w:proofErr w:type="spellStart"/>
@@ -5661,21 +5753,21 @@
         <w:rPr>
           <w:rFonts w:ascii="Garamond" w:hAnsi="Garamond"/>
         </w:rPr>
-        <w:t xml:space="preserve">TODO_FLUSH_COLLECTOR. This will fix the incomplete statistics report at </w:t>
-      </w:r>
-      <w:proofErr w:type="spellStart"/>
-      <w:r>
-        <w:rPr>
-          <w:rFonts w:ascii="Garamond" w:hAnsi="Garamond"/>
-        </w:rPr>
-        <w:t>stdout</w:t>
-      </w:r>
-      <w:proofErr w:type="spellEnd"/>
-      <w:r>
-        <w:rPr>
-          <w:rFonts w:ascii="Garamond" w:hAnsi="Garamond"/>
-        </w:rPr>
-        <w:t xml:space="preserve"> when we press ‘q’.</w:t>
+        <w:t xml:space="preserve">If CLI starts in background, it cannot be controlled with </w:t>
+      </w:r>
+      <w:proofErr w:type="spellStart"/>
+      <w:r>
+        <w:rPr>
+          <w:rFonts w:ascii="Garamond" w:hAnsi="Garamond"/>
+        </w:rPr>
+        <w:t>System.in.read</w:t>
+      </w:r>
+      <w:proofErr w:type="spellEnd"/>
+      <w:r>
+        <w:rPr>
+          <w:rFonts w:ascii="Garamond" w:hAnsi="Garamond"/>
+        </w:rPr>
+        <w:t xml:space="preserve"> – find an alternative solution.</w:t>
       </w:r>
     </w:p>
     <w:p>
@@ -5693,21 +5785,7 @@
         <w:rPr>
           <w:rFonts w:ascii="Garamond" w:hAnsi="Garamond"/>
         </w:rPr>
-        <w:t xml:space="preserve">If CLI starts in background, it cannot be controlled with </w:t>
-      </w:r>
-      <w:proofErr w:type="spellStart"/>
-      <w:r>
-        <w:rPr>
-          <w:rFonts w:ascii="Garamond" w:hAnsi="Garamond"/>
-        </w:rPr>
-        <w:t>System.in.read</w:t>
-      </w:r>
-      <w:proofErr w:type="spellEnd"/>
-      <w:r>
-        <w:rPr>
-          <w:rFonts w:ascii="Garamond" w:hAnsi="Garamond"/>
-        </w:rPr>
-        <w:t xml:space="preserve"> – find an alternative solution.</w:t>
+        <w:t>All “strategies” should end in Strategy.</w:t>
       </w:r>
     </w:p>
     <w:p>
@@ -5725,7 +5803,21 @@
         <w:rPr>
           <w:rFonts w:ascii="Garamond" w:hAnsi="Garamond"/>
         </w:rPr>
-        <w:t>All “strategies” should end in Strategy.</w:t>
+        <w:t xml:space="preserve">Understand the commented out </w:t>
+      </w:r>
+      <w:proofErr w:type="spellStart"/>
+      <w:r>
+        <w:rPr>
+          <w:rFonts w:ascii="Garamond" w:hAnsi="Garamond"/>
+        </w:rPr>
+        <w:t>ReadTest</w:t>
+      </w:r>
+      <w:proofErr w:type="spellEnd"/>
+      <w:r>
+        <w:rPr>
+          <w:rFonts w:ascii="Garamond" w:hAnsi="Garamond"/>
+        </w:rPr>
+        <w:t xml:space="preserve"> tests, and either uncomment or write equivalent ones.</w:t>
       </w:r>
     </w:p>
     <w:p>
@@ -5743,21 +5835,35 @@
         <w:rPr>
           <w:rFonts w:ascii="Garamond" w:hAnsi="Garamond"/>
         </w:rPr>
-        <w:t xml:space="preserve">Understand the commented out </w:t>
-      </w:r>
-      <w:proofErr w:type="spellStart"/>
-      <w:r>
-        <w:rPr>
-          <w:rFonts w:ascii="Garamond" w:hAnsi="Garamond"/>
-        </w:rPr>
-        <w:t>ReadTest</w:t>
-      </w:r>
-      <w:proofErr w:type="spellEnd"/>
-      <w:r>
-        <w:rPr>
-          <w:rFonts w:ascii="Garamond" w:hAnsi="Garamond"/>
-        </w:rPr>
-        <w:t xml:space="preserve"> tests, and either uncomment or write equivalent ones.</w:t>
+        <w:t xml:space="preserve">The </w:t>
+      </w:r>
+      <w:proofErr w:type="spellStart"/>
+      <w:r>
+        <w:rPr>
+          <w:rFonts w:ascii="Garamond" w:hAnsi="Garamond"/>
+        </w:rPr>
+        <w:t>ReadThenWriteOnMiss.synthethicValue</w:t>
+      </w:r>
+      <w:proofErr w:type="spellEnd"/>
+      <w:r>
+        <w:rPr>
+          <w:rFonts w:ascii="Garamond" w:hAnsi="Garamond"/>
+        </w:rPr>
+        <w:t xml:space="preserve"> is created with the default value size of 1024. Make it more </w:t>
+      </w:r>
+      <w:proofErr w:type="gramStart"/>
+      <w:r>
+        <w:rPr>
+          <w:rFonts w:ascii="Garamond" w:hAnsi="Garamond"/>
+        </w:rPr>
+        <w:t>user</w:t>
+      </w:r>
+      <w:proofErr w:type="gramEnd"/>
+      <w:r>
+        <w:rPr>
+          <w:rFonts w:ascii="Garamond" w:hAnsi="Garamond"/>
+        </w:rPr>
+        <w:t xml:space="preserve"> friendly, hint somehow that the values in the cache are larger (or of different size).</w:t>
       </w:r>
     </w:p>
     <w:p>
@@ -5775,123 +5881,75 @@
         <w:rPr>
           <w:rFonts w:ascii="Garamond" w:hAnsi="Garamond"/>
         </w:rPr>
-        <w:t xml:space="preserve">The </w:t>
-      </w:r>
-      <w:proofErr w:type="spellStart"/>
-      <w:r>
-        <w:rPr>
-          <w:rFonts w:ascii="Garamond" w:hAnsi="Garamond"/>
-        </w:rPr>
-        <w:t>ReadThenWriteOnMiss.synthethicValue</w:t>
-      </w:r>
-      <w:proofErr w:type="spellEnd"/>
-      <w:r>
-        <w:rPr>
-          <w:rFonts w:ascii="Garamond" w:hAnsi="Garamond"/>
-        </w:rPr>
-        <w:t xml:space="preserve"> is created with the default value size of 1024. Make it more </w:t>
-      </w:r>
+        <w:t xml:space="preserve">Move </w:t>
+      </w:r>
+      <w:proofErr w:type="spellStart"/>
       <w:proofErr w:type="gramStart"/>
       <w:r>
         <w:rPr>
           <w:rFonts w:ascii="Garamond" w:hAnsi="Garamond"/>
         </w:rPr>
-        <w:t>user</w:t>
+        <w:t>Util.getInstance</w:t>
+      </w:r>
+      <w:proofErr w:type="spellEnd"/>
+      <w:r>
+        <w:rPr>
+          <w:rFonts w:ascii="Garamond" w:hAnsi="Garamond"/>
+        </w:rPr>
+        <w:t>(</w:t>
       </w:r>
       <w:proofErr w:type="gramEnd"/>
       <w:r>
         <w:rPr>
           <w:rFonts w:ascii="Garamond" w:hAnsi="Garamond"/>
         </w:rPr>
-        <w:t xml:space="preserve"> friendly, hint somehow that the values in the cache are larger (or of different size).</w:t>
+        <w:t xml:space="preserve">) and associated test to Nova </w:t>
+      </w:r>
+      <w:proofErr w:type="spellStart"/>
+      <w:r>
+        <w:rPr>
+          <w:rFonts w:ascii="Garamond" w:hAnsi="Garamond"/>
+        </w:rPr>
+        <w:t>Ordis</w:t>
+      </w:r>
+      <w:proofErr w:type="spellEnd"/>
+      <w:r>
+        <w:rPr>
+          <w:rFonts w:ascii="Garamond" w:hAnsi="Garamond"/>
+        </w:rPr>
+        <w:t xml:space="preserve"> Utilities.</w:t>
+      </w:r>
+      <w:r>
+        <w:t xml:space="preserve"> </w:t>
+      </w:r>
+      <w:r>
+        <w:rPr>
+          <w:rFonts w:ascii="Garamond" w:hAnsi="Garamond"/>
+        </w:rPr>
+        <w:t xml:space="preserve">* Dynamic Logging in interactive mode until I find a way to get the information I need from </w:t>
+      </w:r>
+      <w:proofErr w:type="spellStart"/>
+      <w:r>
+        <w:rPr>
+          <w:rFonts w:ascii="Garamond" w:hAnsi="Garamond"/>
+        </w:rPr>
+        <w:t>infinispan</w:t>
+      </w:r>
+      <w:proofErr w:type="spellEnd"/>
+      <w:r>
+        <w:rPr>
+          <w:rFonts w:ascii="Garamond" w:hAnsi="Garamond"/>
+        </w:rPr>
+        <w:t xml:space="preserve"> and not rely on runtime.</w:t>
       </w:r>
     </w:p>
     <w:p>
       <w:pPr>
         <w:pStyle w:val="ListParagraph"/>
-        <w:numPr>
-          <w:ilvl w:val="0"/>
-          <w:numId w:val="1"/>
-        </w:numPr>
-        <w:rPr>
-          <w:rFonts w:ascii="Garamond" w:hAnsi="Garamond"/>
-        </w:rPr>
-      </w:pPr>
-      <w:r>
-        <w:rPr>
-          <w:rFonts w:ascii="Garamond" w:hAnsi="Garamond"/>
-        </w:rPr>
-        <w:t xml:space="preserve">Move </w:t>
-      </w:r>
-      <w:proofErr w:type="spellStart"/>
-      <w:proofErr w:type="gramStart"/>
-      <w:r>
-        <w:rPr>
-          <w:rFonts w:ascii="Garamond" w:hAnsi="Garamond"/>
-        </w:rPr>
-        <w:t>Util.getInstance</w:t>
-      </w:r>
-      <w:proofErr w:type="spellEnd"/>
-      <w:r>
-        <w:rPr>
-          <w:rFonts w:ascii="Garamond" w:hAnsi="Garamond"/>
-        </w:rPr>
-        <w:t>(</w:t>
-      </w:r>
-      <w:proofErr w:type="gramEnd"/>
-      <w:r>
-        <w:rPr>
-          <w:rFonts w:ascii="Garamond" w:hAnsi="Garamond"/>
-        </w:rPr>
-        <w:t xml:space="preserve">) and associated test to Nova </w:t>
-      </w:r>
-      <w:proofErr w:type="spellStart"/>
-      <w:r>
-        <w:rPr>
-          <w:rFonts w:ascii="Garamond" w:hAnsi="Garamond"/>
-        </w:rPr>
-        <w:t>Ordis</w:t>
-      </w:r>
-      <w:proofErr w:type="spellEnd"/>
-      <w:r>
-        <w:rPr>
-          <w:rFonts w:ascii="Garamond" w:hAnsi="Garamond"/>
-        </w:rPr>
-        <w:t xml:space="preserve"> Utilities.</w:t>
-      </w:r>
-      <w:r>
-        <w:t xml:space="preserve"> </w:t>
-      </w:r>
-      <w:r>
-        <w:rPr>
-          <w:rFonts w:ascii="Garamond" w:hAnsi="Garamond"/>
-        </w:rPr>
-        <w:t xml:space="preserve">* Dynamic Logging in interactive mode until I find a way to get the information I need from </w:t>
-      </w:r>
-      <w:proofErr w:type="spellStart"/>
-      <w:r>
-        <w:rPr>
-          <w:rFonts w:ascii="Garamond" w:hAnsi="Garamond"/>
-        </w:rPr>
-        <w:t>infinispan</w:t>
-      </w:r>
-      <w:proofErr w:type="spellEnd"/>
-      <w:r>
-        <w:rPr>
-          <w:rFonts w:ascii="Garamond" w:hAnsi="Garamond"/>
-        </w:rPr>
-        <w:t xml:space="preserve"> and not rely on runtime.</w:t>
-      </w:r>
-    </w:p>
-    <w:p>
-      <w:pPr>
-        <w:pStyle w:val="ListParagraph"/>
-        <w:rPr>
-          <w:rFonts w:ascii="Garamond" w:hAnsi="Garamond"/>
-        </w:rPr>
-      </w:pPr>
-      <w:bookmarkStart w:id="12" w:name="_GoBack"/>
-      <w:bookmarkEnd w:id="12"/>
+        <w:rPr>
+          <w:rFonts w:ascii="Garamond" w:hAnsi="Garamond"/>
+        </w:rPr>
+      </w:pPr>
     </w:p>
     <w:p>
       <w:pPr>
@@ -6269,7 +6327,7 @@
         <w:rStyle w:val="PageNumber"/>
         <w:noProof/>
       </w:rPr>
-      <w:t>11</w:t>
+      <w:t>8</w:t>
     </w:r>
     <w:r>
       <w:rPr>
@@ -8132,7 +8190,7 @@
 </file>
 
 <file path=customXml/itemProps1.xml><?xml version="1.0" encoding="utf-8"?>
-<ds:datastoreItem xmlns:ds="http://schemas.openxmlformats.org/officeDocument/2006/customXml" ds:itemID="{E3C1EF1E-BB40-2A4F-8132-0DB8093AF5A8}">
+<ds:datastoreItem xmlns:ds="http://schemas.openxmlformats.org/officeDocument/2006/customXml" ds:itemID="{044D0B0A-708B-2D4E-8E62-CB1CF0B3D311}">
   <ds:schemaRefs>
     <ds:schemaRef ds:uri="http://schemas.openxmlformats.org/officeDocument/2006/bibliography"/>
   </ds:schemaRefs>

</xml_diff>